<commit_message>
Última actualización: 2022-03-04 12:37:41
Affected files:
Materias/Lenguaje/Evaluación de gramática Fernando Fuentes..docx
Materias/Lenguaje/Evaluación de gramática Fernando Fuentes.pdf
Materias/Lenguaje/~$aluación de gramática Fernando Fuentes..docx
Materias/Seminario/Antecedentes.md
</commit_message>
<xml_diff>
--- a/Materias/Lenguaje/Evaluación de gramática Fernando Fuentes..docx
+++ b/Materias/Lenguaje/Evaluación de gramática Fernando Fuentes..docx
@@ -4,18 +4,335 @@
   <w:body>
     <w:p>
       <w:pPr>
-        <w:rPr>
-          <w:rFonts w:ascii="Times New Roman" w:eastAsia="Times New Roman" w:hAnsi="Times New Roman" w:cs="Times New Roman"/>
+        <w:jc w:val="center"/>
+      </w:pPr>
+      <w:r>
+        <w:rPr>
+          <w:noProof/>
+        </w:rPr>
+        <w:drawing>
+          <wp:inline distT="0" distB="0" distL="0" distR="0" wp14:anchorId="54AFE169" wp14:editId="7A674F16">
+            <wp:extent cx="2705100" cy="2705100"/>
+            <wp:effectExtent l="0" t="0" r="0" b="0"/>
+            <wp:docPr id="1" name="Imagen 1" descr="Imagen que contiene Logotipo  Descripción generada automáticamente"/>
+            <wp:cNvGraphicFramePr>
+              <a:graphicFrameLocks xmlns:a="http://schemas.openxmlformats.org/drawingml/2006/main" noChangeAspect="1"/>
+            </wp:cNvGraphicFramePr>
+            <a:graphic xmlns:a="http://schemas.openxmlformats.org/drawingml/2006/main">
+              <a:graphicData uri="http://schemas.openxmlformats.org/drawingml/2006/picture">
+                <pic:pic xmlns:pic="http://schemas.openxmlformats.org/drawingml/2006/picture">
+                  <pic:nvPicPr>
+                    <pic:cNvPr id="0" name="Picture 1" descr="Imagen que contiene Logotipo  Descripción generada automáticamente"/>
+                    <pic:cNvPicPr>
+                      <a:picLocks noChangeAspect="1" noChangeArrowheads="1"/>
+                    </pic:cNvPicPr>
+                  </pic:nvPicPr>
+                  <pic:blipFill>
+                    <a:blip r:embed="rId5">
+                      <a:extLst>
+                        <a:ext uri="{28A0092B-C50C-407E-A947-70E740481C1C}">
+                          <a14:useLocalDpi xmlns:a14="http://schemas.microsoft.com/office/drawing/2010/main" val="0"/>
+                        </a:ext>
+                      </a:extLst>
+                    </a:blip>
+                    <a:srcRect/>
+                    <a:stretch>
+                      <a:fillRect/>
+                    </a:stretch>
+                  </pic:blipFill>
+                  <pic:spPr bwMode="auto">
+                    <a:xfrm>
+                      <a:off x="0" y="0"/>
+                      <a:ext cx="2705100" cy="2705100"/>
+                    </a:xfrm>
+                    <a:prstGeom prst="rect">
+                      <a:avLst/>
+                    </a:prstGeom>
+                    <a:noFill/>
+                    <a:ln>
+                      <a:noFill/>
+                    </a:ln>
+                  </pic:spPr>
+                </pic:pic>
+              </a:graphicData>
+            </a:graphic>
+          </wp:inline>
+        </w:drawing>
+      </w:r>
+    </w:p>
+    <w:p>
+      <w:pPr>
+        <w:jc w:val="center"/>
+      </w:pPr>
+      <w:r>
+        <w:t>COLEGIO CHAMPAGNAT</w:t>
+      </w:r>
+    </w:p>
+    <w:p>
+      <w:pPr>
+        <w:jc w:val="center"/>
+      </w:pPr>
+      <w:r>
+        <w:t>LENGUAJE Y LITERATURA</w:t>
+      </w:r>
+    </w:p>
+    <w:p>
+      <w:pPr>
+        <w:jc w:val="center"/>
+      </w:pPr>
+      <w:r>
+        <w:rPr>
+          <w:b/>
+          <w:bCs/>
+          <w:color w:val="FF0000"/>
+          <w:sz w:val="52"/>
+          <w:szCs w:val="52"/>
+        </w:rPr>
+        <w:t>EVALUACIÓN DE GRAMÁTICA – PRIMER BIMESTRE</w:t>
+      </w:r>
+      <w:r>
+        <w:rPr>
           <w:sz w:val="24"/>
           <w:szCs w:val="24"/>
         </w:rPr>
-      </w:pPr>
-      <w:r>
-        <w:rPr>
-          <w:rFonts w:ascii="Times New Roman" w:eastAsia="Times New Roman" w:hAnsi="Times New Roman" w:cs="Times New Roman"/>
+        <w:t> </w:t>
+      </w:r>
+    </w:p>
+    <w:p>
+      <w:r>
+        <w:rPr>
+          <w:b/>
+          <w:bCs/>
+          <w:color w:val="0070C0"/>
+          <w:sz w:val="32"/>
+          <w:szCs w:val="32"/>
+        </w:rPr>
+        <w:t>Profesor</w:t>
+      </w:r>
+      <w:r>
+        <w:rPr>
+          <w:b/>
+          <w:bCs/>
+          <w:color w:val="0070C0"/>
+          <w:sz w:val="32"/>
+          <w:szCs w:val="32"/>
+        </w:rPr>
+        <w:t>a</w:t>
+      </w:r>
+      <w:r>
+        <w:rPr>
+          <w:b/>
+          <w:bCs/>
+          <w:color w:val="0070C0"/>
+          <w:sz w:val="32"/>
+          <w:szCs w:val="32"/>
+        </w:rPr>
+        <w:t>:</w:t>
+      </w:r>
+      <w:r>
+        <w:rPr>
+          <w:sz w:val="32"/>
+          <w:szCs w:val="32"/>
+        </w:rPr>
+        <w:t xml:space="preserve"> </w:t>
+      </w:r>
+      <w:r>
+        <w:rPr>
+          <w:sz w:val="32"/>
+          <w:szCs w:val="32"/>
+        </w:rPr>
+        <w:t>Vilma Cristina Olivo</w:t>
+      </w:r>
+    </w:p>
+    <w:p>
+      <w:r>
+        <w:rPr>
+          <w:b/>
+          <w:bCs/>
+          <w:color w:val="0070C0"/>
+          <w:sz w:val="32"/>
+          <w:szCs w:val="32"/>
+        </w:rPr>
+        <w:t>Alumno:</w:t>
+      </w:r>
+      <w:r>
+        <w:rPr>
+          <w:color w:val="0070C0"/>
+          <w:sz w:val="32"/>
+          <w:szCs w:val="32"/>
+        </w:rPr>
+        <w:t xml:space="preserve"> </w:t>
+      </w:r>
+      <w:r>
+        <w:rPr>
+          <w:sz w:val="32"/>
+          <w:szCs w:val="32"/>
+        </w:rPr>
+        <w:t>Fernando José Fuentes Castillo #10</w:t>
+      </w:r>
+    </w:p>
+    <w:p>
+      <w:r>
+        <w:rPr>
+          <w:b/>
+          <w:bCs/>
+          <w:color w:val="0070C0"/>
+          <w:sz w:val="32"/>
+          <w:szCs w:val="32"/>
+        </w:rPr>
+        <w:t xml:space="preserve">Grado: </w:t>
+      </w:r>
+      <w:r>
+        <w:rPr>
+          <w:sz w:val="32"/>
+          <w:szCs w:val="32"/>
+        </w:rPr>
+        <w:t xml:space="preserve">Segundo año              </w:t>
+      </w:r>
+      <w:r>
+        <w:rPr>
+          <w:b/>
+          <w:bCs/>
+          <w:color w:val="0070C0"/>
+          <w:sz w:val="32"/>
+          <w:szCs w:val="32"/>
+        </w:rPr>
+        <w:t>Sección:</w:t>
+      </w:r>
+      <w:r>
+        <w:rPr>
+          <w:sz w:val="32"/>
+          <w:szCs w:val="32"/>
+        </w:rPr>
+        <w:t xml:space="preserve"> B</w:t>
+      </w:r>
+    </w:p>
+    <w:p>
+      <w:r>
+        <w:rPr>
+          <w:sz w:val="32"/>
+          <w:szCs w:val="32"/>
+        </w:rPr>
+        <w:t> </w:t>
+      </w:r>
+    </w:p>
+    <w:p>
+      <w:r>
+        <w:rPr>
+          <w:sz w:val="32"/>
+          <w:szCs w:val="32"/>
+        </w:rPr>
+        <w:t> </w:t>
+      </w:r>
+    </w:p>
+    <w:p>
+      <w:r>
+        <w:rPr>
+          <w:sz w:val="32"/>
+          <w:szCs w:val="32"/>
+        </w:rPr>
+        <w:t> </w:t>
+      </w:r>
+    </w:p>
+    <w:p>
+      <w:r>
+        <w:rPr>
+          <w:sz w:val="32"/>
+          <w:szCs w:val="32"/>
+        </w:rPr>
+        <w:t> </w:t>
+      </w:r>
+    </w:p>
+    <w:p>
+      <w:r>
+        <w:rPr>
+          <w:sz w:val="32"/>
+          <w:szCs w:val="32"/>
+        </w:rPr>
+        <w:t> </w:t>
+      </w:r>
+    </w:p>
+    <w:p>
+      <w:r>
+        <w:rPr>
+          <w:sz w:val="32"/>
+          <w:szCs w:val="32"/>
+        </w:rPr>
+        <w:t> </w:t>
+      </w:r>
+    </w:p>
+    <w:p>
+      <w:pPr>
+        <w:jc w:val="center"/>
+        <w:rPr>
           <w:sz w:val="24"/>
           <w:szCs w:val="24"/>
         </w:rPr>
+      </w:pPr>
+      <w:r>
+        <w:rPr>
+          <w:sz w:val="24"/>
+          <w:szCs w:val="24"/>
+        </w:rPr>
+        <w:t> </w:t>
+      </w:r>
+    </w:p>
+    <w:p>
+      <w:pPr>
+        <w:jc w:val="center"/>
+        <w:rPr>
+          <w:sz w:val="24"/>
+          <w:szCs w:val="24"/>
+        </w:rPr>
+      </w:pPr>
+      <w:r>
+        <w:rPr>
+          <w:sz w:val="24"/>
+          <w:szCs w:val="24"/>
+        </w:rPr>
+        <w:t xml:space="preserve">San Salvador, </w:t>
+      </w:r>
+      <w:r>
+        <w:rPr>
+          <w:sz w:val="24"/>
+          <w:szCs w:val="24"/>
+        </w:rPr>
+        <w:t>4 de</w:t>
+      </w:r>
+      <w:r>
+        <w:rPr>
+          <w:sz w:val="24"/>
+          <w:szCs w:val="24"/>
+        </w:rPr>
+        <w:t xml:space="preserve"> </w:t>
+      </w:r>
+      <w:r>
+        <w:rPr>
+          <w:sz w:val="24"/>
+          <w:szCs w:val="24"/>
+        </w:rPr>
+        <w:t xml:space="preserve">marzo </w:t>
+      </w:r>
+      <w:r>
+        <w:rPr>
+          <w:sz w:val="24"/>
+          <w:szCs w:val="24"/>
+        </w:rPr>
+        <w:t>de 2022</w:t>
+      </w:r>
+    </w:p>
+    <w:p>
+      <w:pPr>
+        <w:pStyle w:val="Ttulo1"/>
+        <w:rPr>
+          <w:rFonts w:eastAsia="Times New Roman"/>
+        </w:rPr>
+      </w:pPr>
+      <w:r>
+        <w:rPr>
+          <w:rFonts w:eastAsia="Times New Roman"/>
+        </w:rPr>
+        <w:lastRenderedPageBreak/>
         <w:t>Bloque 1: Del amor y otros demonios.</w:t>
       </w:r>
     </w:p>
@@ -267,41 +584,31 @@
                 <w:szCs w:val="24"/>
               </w:rPr>
             </w:pPr>
-            <w:proofErr w:type="spellStart"/>
-            <w:r>
-              <w:rPr>
-                <w:rFonts w:ascii="Times New Roman" w:eastAsia="Times New Roman" w:hAnsi="Times New Roman" w:cs="Times New Roman"/>
-                <w:sz w:val="24"/>
-                <w:szCs w:val="24"/>
-              </w:rPr>
-              <w:t>Det</w:t>
-            </w:r>
-            <w:proofErr w:type="spellEnd"/>
-            <w:r>
-              <w:rPr>
-                <w:rFonts w:ascii="Times New Roman" w:eastAsia="Times New Roman" w:hAnsi="Times New Roman" w:cs="Times New Roman"/>
-                <w:sz w:val="24"/>
-                <w:szCs w:val="24"/>
-              </w:rPr>
-              <w:t>.</w:t>
+            <w:r>
+              <w:rPr>
+                <w:rFonts w:ascii="Times New Roman" w:eastAsia="Times New Roman" w:hAnsi="Times New Roman" w:cs="Times New Roman"/>
+                <w:sz w:val="24"/>
+                <w:szCs w:val="24"/>
+              </w:rPr>
+              <w:t>Det.</w:t>
             </w:r>
           </w:p>
         </w:tc>
         <w:tc>
           <w:tcPr>
             <w:tcW w:w="851" w:type="dxa"/>
-            <w:vAlign w:val="center"/>
-          </w:tcPr>
-          <w:p>
-            <w:pPr>
-              <w:jc w:val="center"/>
-              <w:rPr>
-                <w:rFonts w:ascii="Times New Roman" w:eastAsia="Times New Roman" w:hAnsi="Times New Roman" w:cs="Times New Roman"/>
-                <w:sz w:val="24"/>
-                <w:szCs w:val="24"/>
-              </w:rPr>
-            </w:pPr>
-            <w:proofErr w:type="gramStart"/>
+            <w:shd w:val="clear" w:color="auto" w:fill="B4C6E7" w:themeFill="accent1" w:themeFillTint="66"/>
+            <w:vAlign w:val="center"/>
+          </w:tcPr>
+          <w:p>
+            <w:pPr>
+              <w:jc w:val="center"/>
+              <w:rPr>
+                <w:rFonts w:ascii="Times New Roman" w:eastAsia="Times New Roman" w:hAnsi="Times New Roman" w:cs="Times New Roman"/>
+                <w:sz w:val="24"/>
+                <w:szCs w:val="24"/>
+              </w:rPr>
+            </w:pPr>
             <w:r>
               <w:rPr>
                 <w:rFonts w:ascii="Times New Roman" w:eastAsia="Times New Roman" w:hAnsi="Times New Roman" w:cs="Times New Roman"/>
@@ -310,96 +617,63 @@
               </w:rPr>
               <w:t>N.S</w:t>
             </w:r>
-            <w:proofErr w:type="gramEnd"/>
           </w:p>
         </w:tc>
         <w:tc>
           <w:tcPr>
             <w:tcW w:w="2277" w:type="dxa"/>
-            <w:vAlign w:val="center"/>
-          </w:tcPr>
-          <w:p>
-            <w:pPr>
-              <w:jc w:val="center"/>
-              <w:rPr>
-                <w:rFonts w:ascii="Times New Roman" w:eastAsia="Times New Roman" w:hAnsi="Times New Roman" w:cs="Times New Roman"/>
-                <w:sz w:val="24"/>
-                <w:szCs w:val="24"/>
-              </w:rPr>
-            </w:pPr>
-            <w:r>
-              <w:rPr>
-                <w:rFonts w:ascii="Times New Roman" w:eastAsia="Times New Roman" w:hAnsi="Times New Roman" w:cs="Times New Roman"/>
-                <w:sz w:val="24"/>
-                <w:szCs w:val="24"/>
-              </w:rPr>
-              <w:t>C.</w:t>
-            </w:r>
-            <w:proofErr w:type="gramStart"/>
-            <w:r>
-              <w:rPr>
-                <w:rFonts w:ascii="Times New Roman" w:eastAsia="Times New Roman" w:hAnsi="Times New Roman" w:cs="Times New Roman"/>
-                <w:sz w:val="24"/>
-                <w:szCs w:val="24"/>
-              </w:rPr>
-              <w:t>N.S</w:t>
-            </w:r>
-            <w:proofErr w:type="gramEnd"/>
-          </w:p>
-        </w:tc>
-        <w:tc>
-          <w:tcPr>
-            <w:tcW w:w="699" w:type="dxa"/>
-            <w:vAlign w:val="center"/>
-          </w:tcPr>
-          <w:p>
-            <w:pPr>
-              <w:jc w:val="center"/>
-              <w:rPr>
-                <w:rFonts w:ascii="Times New Roman" w:eastAsia="Times New Roman" w:hAnsi="Times New Roman" w:cs="Times New Roman"/>
-                <w:sz w:val="24"/>
-                <w:szCs w:val="24"/>
-              </w:rPr>
-            </w:pPr>
-            <w:r>
-              <w:rPr>
-                <w:rFonts w:ascii="Times New Roman" w:eastAsia="Times New Roman" w:hAnsi="Times New Roman" w:cs="Times New Roman"/>
-                <w:sz w:val="24"/>
-                <w:szCs w:val="24"/>
-              </w:rPr>
-              <w:t>Aux.</w:t>
+            <w:shd w:val="clear" w:color="auto" w:fill="00B0F0"/>
+            <w:vAlign w:val="center"/>
+          </w:tcPr>
+          <w:p>
+            <w:pPr>
+              <w:jc w:val="center"/>
+              <w:rPr>
+                <w:rFonts w:ascii="Times New Roman" w:eastAsia="Times New Roman" w:hAnsi="Times New Roman" w:cs="Times New Roman"/>
+                <w:sz w:val="24"/>
+                <w:szCs w:val="24"/>
+              </w:rPr>
+            </w:pPr>
+            <w:r>
+              <w:rPr>
+                <w:rFonts w:ascii="Times New Roman" w:eastAsia="Times New Roman" w:hAnsi="Times New Roman" w:cs="Times New Roman"/>
+                <w:sz w:val="24"/>
+                <w:szCs w:val="24"/>
+              </w:rPr>
+              <w:t>C.N.S</w:t>
+            </w:r>
+          </w:p>
+        </w:tc>
+        <w:tc>
+          <w:tcPr>
+            <w:tcW w:w="1975" w:type="dxa"/>
+            <w:gridSpan w:val="2"/>
+            <w:shd w:val="clear" w:color="auto" w:fill="F7CAAC" w:themeFill="accent2" w:themeFillTint="66"/>
+            <w:vAlign w:val="center"/>
+          </w:tcPr>
+          <w:p>
+            <w:pPr>
+              <w:jc w:val="center"/>
+              <w:rPr>
+                <w:rFonts w:ascii="Times New Roman" w:eastAsia="Times New Roman" w:hAnsi="Times New Roman" w:cs="Times New Roman"/>
+                <w:sz w:val="24"/>
+                <w:szCs w:val="24"/>
+              </w:rPr>
+            </w:pPr>
+            <w:r>
+              <w:rPr>
+                <w:rFonts w:ascii="Times New Roman" w:eastAsia="Times New Roman" w:hAnsi="Times New Roman" w:cs="Times New Roman"/>
+                <w:sz w:val="24"/>
+                <w:szCs w:val="24"/>
+              </w:rPr>
+              <w:t>N.P</w:t>
             </w:r>
           </w:p>
         </w:tc>
         <w:tc>
           <w:tcPr>
             <w:tcW w:w="1276" w:type="dxa"/>
-            <w:vAlign w:val="center"/>
-          </w:tcPr>
-          <w:p>
-            <w:pPr>
-              <w:jc w:val="center"/>
-              <w:rPr>
-                <w:rFonts w:ascii="Times New Roman" w:eastAsia="Times New Roman" w:hAnsi="Times New Roman" w:cs="Times New Roman"/>
-                <w:sz w:val="24"/>
-                <w:szCs w:val="24"/>
-              </w:rPr>
-            </w:pPr>
-            <w:proofErr w:type="gramStart"/>
-            <w:r>
-              <w:rPr>
-                <w:rFonts w:ascii="Times New Roman" w:eastAsia="Times New Roman" w:hAnsi="Times New Roman" w:cs="Times New Roman"/>
-                <w:sz w:val="24"/>
-                <w:szCs w:val="24"/>
-              </w:rPr>
-              <w:t>N.S</w:t>
-            </w:r>
-            <w:proofErr w:type="gramEnd"/>
-          </w:p>
-        </w:tc>
-        <w:tc>
-          <w:tcPr>
-            <w:tcW w:w="1276" w:type="dxa"/>
+            <w:shd w:val="clear" w:color="auto" w:fill="FFF2CC" w:themeFill="accent4" w:themeFillTint="33"/>
             <w:vAlign w:val="center"/>
           </w:tcPr>
           <w:p>
@@ -424,35 +698,26 @@
         <w:tc>
           <w:tcPr>
             <w:tcW w:w="1745" w:type="dxa"/>
-            <w:vAlign w:val="center"/>
-          </w:tcPr>
-          <w:p>
-            <w:pPr>
-              <w:jc w:val="center"/>
-              <w:rPr>
-                <w:rFonts w:ascii="Times New Roman" w:eastAsia="Times New Roman" w:hAnsi="Times New Roman" w:cs="Times New Roman"/>
-                <w:sz w:val="24"/>
-                <w:szCs w:val="24"/>
-              </w:rPr>
-            </w:pPr>
-            <w:r>
-              <w:rPr>
-                <w:rFonts w:ascii="Times New Roman" w:eastAsia="Times New Roman" w:hAnsi="Times New Roman" w:cs="Times New Roman"/>
-                <w:sz w:val="24"/>
-                <w:szCs w:val="24"/>
-              </w:rPr>
-              <w:t>C.</w:t>
-            </w:r>
-            <w:proofErr w:type="gramStart"/>
-            <w:r>
-              <w:rPr>
-                <w:rFonts w:ascii="Times New Roman" w:eastAsia="Times New Roman" w:hAnsi="Times New Roman" w:cs="Times New Roman"/>
-                <w:sz w:val="24"/>
-                <w:szCs w:val="24"/>
-              </w:rPr>
-              <w:t>C.T</w:t>
-            </w:r>
-            <w:proofErr w:type="gramEnd"/>
+            <w:shd w:val="clear" w:color="auto" w:fill="FFFFCC"/>
+            <w:vAlign w:val="center"/>
+          </w:tcPr>
+          <w:p>
+            <w:pPr>
+              <w:jc w:val="center"/>
+              <w:rPr>
+                <w:rFonts w:ascii="Times New Roman" w:eastAsia="Times New Roman" w:hAnsi="Times New Roman" w:cs="Times New Roman"/>
+                <w:sz w:val="24"/>
+                <w:szCs w:val="24"/>
+              </w:rPr>
+            </w:pPr>
+            <w:r>
+              <w:rPr>
+                <w:rFonts w:ascii="Times New Roman" w:eastAsia="Times New Roman" w:hAnsi="Times New Roman" w:cs="Times New Roman"/>
+                <w:sz w:val="24"/>
+                <w:szCs w:val="24"/>
+              </w:rPr>
+              <w:t>C.C.T</w:t>
+            </w:r>
           </w:p>
         </w:tc>
       </w:tr>
@@ -465,47 +730,44 @@
           <w:tcPr>
             <w:tcW w:w="3832" w:type="dxa"/>
             <w:gridSpan w:val="3"/>
-            <w:vAlign w:val="center"/>
-          </w:tcPr>
-          <w:p>
-            <w:pPr>
-              <w:jc w:val="center"/>
-              <w:rPr>
-                <w:rFonts w:ascii="Times New Roman" w:eastAsia="Times New Roman" w:hAnsi="Times New Roman" w:cs="Times New Roman"/>
-                <w:sz w:val="24"/>
-                <w:szCs w:val="24"/>
-              </w:rPr>
-            </w:pPr>
-            <w:proofErr w:type="spellStart"/>
-            <w:proofErr w:type="gramStart"/>
-            <w:r>
-              <w:rPr>
-                <w:rFonts w:ascii="Times New Roman" w:eastAsia="Times New Roman" w:hAnsi="Times New Roman" w:cs="Times New Roman"/>
-                <w:sz w:val="24"/>
-                <w:szCs w:val="24"/>
-              </w:rPr>
-              <w:t>S.Paciente</w:t>
-            </w:r>
-            <w:proofErr w:type="spellEnd"/>
-            <w:proofErr w:type="gramEnd"/>
+            <w:shd w:val="clear" w:color="auto" w:fill="D9E2F3" w:themeFill="accent1" w:themeFillTint="33"/>
+            <w:vAlign w:val="center"/>
+          </w:tcPr>
+          <w:p>
+            <w:pPr>
+              <w:jc w:val="center"/>
+              <w:rPr>
+                <w:rFonts w:ascii="Times New Roman" w:eastAsia="Times New Roman" w:hAnsi="Times New Roman" w:cs="Times New Roman"/>
+                <w:sz w:val="24"/>
+                <w:szCs w:val="24"/>
+              </w:rPr>
+            </w:pPr>
+            <w:r>
+              <w:rPr>
+                <w:rFonts w:ascii="Times New Roman" w:eastAsia="Times New Roman" w:hAnsi="Times New Roman" w:cs="Times New Roman"/>
+                <w:sz w:val="24"/>
+                <w:szCs w:val="24"/>
+              </w:rPr>
+              <w:t>S. Paciente</w:t>
+            </w:r>
           </w:p>
         </w:tc>
         <w:tc>
           <w:tcPr>
             <w:tcW w:w="4996" w:type="dxa"/>
             <w:gridSpan w:val="4"/>
-            <w:vAlign w:val="center"/>
-          </w:tcPr>
-          <w:p>
-            <w:pPr>
-              <w:jc w:val="center"/>
-              <w:rPr>
-                <w:rFonts w:ascii="Times New Roman" w:eastAsia="Times New Roman" w:hAnsi="Times New Roman" w:cs="Times New Roman"/>
-                <w:sz w:val="24"/>
-                <w:szCs w:val="24"/>
-              </w:rPr>
-            </w:pPr>
-            <w:proofErr w:type="gramStart"/>
+            <w:shd w:val="clear" w:color="auto" w:fill="FBE4D5" w:themeFill="accent2" w:themeFillTint="33"/>
+            <w:vAlign w:val="center"/>
+          </w:tcPr>
+          <w:p>
+            <w:pPr>
+              <w:jc w:val="center"/>
+              <w:rPr>
+                <w:rFonts w:ascii="Times New Roman" w:eastAsia="Times New Roman" w:hAnsi="Times New Roman" w:cs="Times New Roman"/>
+                <w:sz w:val="24"/>
+                <w:szCs w:val="24"/>
+              </w:rPr>
+            </w:pPr>
             <w:r>
               <w:rPr>
                 <w:rFonts w:ascii="Times New Roman" w:eastAsia="Times New Roman" w:hAnsi="Times New Roman" w:cs="Times New Roman"/>
@@ -514,7 +776,6 @@
               </w:rPr>
               <w:t>P.V</w:t>
             </w:r>
-            <w:proofErr w:type="gramEnd"/>
           </w:p>
         </w:tc>
       </w:tr>
@@ -523,25 +784,26 @@
       <w:r>
         <w:t>*Oración pasiva</w:t>
       </w:r>
+      <w:r>
+        <w:t>.</w:t>
+      </w:r>
     </w:p>
     <w:p/>
     <w:p>
       <w:pPr>
-        <w:rPr>
-          <w:rFonts w:ascii="Times New Roman" w:eastAsia="Times New Roman" w:hAnsi="Times New Roman" w:cs="Times New Roman"/>
-          <w:sz w:val="24"/>
-          <w:szCs w:val="24"/>
-        </w:rPr>
-      </w:pPr>
-      <w:r>
-        <w:rPr>
-          <w:rFonts w:ascii="Times New Roman" w:eastAsia="Times New Roman" w:hAnsi="Times New Roman" w:cs="Times New Roman"/>
-          <w:sz w:val="24"/>
-          <w:szCs w:val="24"/>
+        <w:pStyle w:val="Ttulo1"/>
+        <w:rPr>
+          <w:rFonts w:eastAsia="Times New Roman"/>
+        </w:rPr>
+      </w:pPr>
+      <w:r>
+        <w:rPr>
+          <w:rFonts w:eastAsia="Times New Roman"/>
         </w:rPr>
         <w:t>Bloque 2</w:t>
       </w:r>
     </w:p>
+    <w:p/>
     <w:p>
       <w:pPr>
         <w:pStyle w:val="Prrafodelista"/>
@@ -597,9 +859,11 @@
         <w:tc>
           <w:tcPr>
             <w:tcW w:w="1089" w:type="dxa"/>
-          </w:tcPr>
-          <w:p>
-            <w:pPr>
+            <w:vAlign w:val="center"/>
+          </w:tcPr>
+          <w:p>
+            <w:pPr>
+              <w:jc w:val="center"/>
               <w:rPr>
                 <w:rFonts w:ascii="Times New Roman" w:eastAsia="Times New Roman" w:hAnsi="Times New Roman" w:cs="Times New Roman"/>
                 <w:sz w:val="24"/>
@@ -619,9 +883,11 @@
         <w:tc>
           <w:tcPr>
             <w:tcW w:w="1093" w:type="dxa"/>
-          </w:tcPr>
-          <w:p>
-            <w:pPr>
+            <w:vAlign w:val="center"/>
+          </w:tcPr>
+          <w:p>
+            <w:pPr>
+              <w:jc w:val="center"/>
               <w:rPr>
                 <w:rFonts w:ascii="Times New Roman" w:eastAsia="Times New Roman" w:hAnsi="Times New Roman" w:cs="Times New Roman"/>
                 <w:sz w:val="24"/>
@@ -641,9 +907,11 @@
         <w:tc>
           <w:tcPr>
             <w:tcW w:w="1099" w:type="dxa"/>
-          </w:tcPr>
-          <w:p>
-            <w:pPr>
+            <w:vAlign w:val="center"/>
+          </w:tcPr>
+          <w:p>
+            <w:pPr>
+              <w:jc w:val="center"/>
               <w:rPr>
                 <w:rFonts w:ascii="Times New Roman" w:eastAsia="Times New Roman" w:hAnsi="Times New Roman" w:cs="Times New Roman"/>
                 <w:sz w:val="24"/>
@@ -663,31 +931,35 @@
         <w:tc>
           <w:tcPr>
             <w:tcW w:w="1095" w:type="dxa"/>
-          </w:tcPr>
-          <w:p>
-            <w:pPr>
-              <w:rPr>
-                <w:rFonts w:ascii="Times New Roman" w:eastAsia="Times New Roman" w:hAnsi="Times New Roman" w:cs="Times New Roman"/>
-                <w:sz w:val="24"/>
-                <w:szCs w:val="24"/>
-              </w:rPr>
-            </w:pPr>
-            <w:r>
-              <w:rPr>
-                <w:rFonts w:ascii="Times New Roman" w:eastAsia="Times New Roman" w:hAnsi="Times New Roman" w:cs="Times New Roman"/>
-                <w:sz w:val="24"/>
-                <w:szCs w:val="24"/>
-              </w:rPr>
-              <w:t xml:space="preserve">tiene </w:t>
+            <w:vAlign w:val="center"/>
+          </w:tcPr>
+          <w:p>
+            <w:pPr>
+              <w:jc w:val="center"/>
+              <w:rPr>
+                <w:rFonts w:ascii="Times New Roman" w:eastAsia="Times New Roman" w:hAnsi="Times New Roman" w:cs="Times New Roman"/>
+                <w:sz w:val="24"/>
+                <w:szCs w:val="24"/>
+              </w:rPr>
+            </w:pPr>
+            <w:r>
+              <w:rPr>
+                <w:rFonts w:ascii="Times New Roman" w:eastAsia="Times New Roman" w:hAnsi="Times New Roman" w:cs="Times New Roman"/>
+                <w:sz w:val="24"/>
+                <w:szCs w:val="24"/>
+              </w:rPr>
+              <w:t>tiene</w:t>
             </w:r>
           </w:p>
         </w:tc>
         <w:tc>
           <w:tcPr>
             <w:tcW w:w="1289" w:type="dxa"/>
-          </w:tcPr>
-          <w:p>
-            <w:pPr>
+            <w:vAlign w:val="center"/>
+          </w:tcPr>
+          <w:p>
+            <w:pPr>
+              <w:jc w:val="center"/>
               <w:rPr>
                 <w:rFonts w:ascii="Times New Roman" w:eastAsia="Times New Roman" w:hAnsi="Times New Roman" w:cs="Times New Roman"/>
                 <w:sz w:val="24"/>
@@ -707,9 +979,11 @@
         <w:tc>
           <w:tcPr>
             <w:tcW w:w="1418" w:type="dxa"/>
-          </w:tcPr>
-          <w:p>
-            <w:pPr>
+            <w:vAlign w:val="center"/>
+          </w:tcPr>
+          <w:p>
+            <w:pPr>
+              <w:jc w:val="center"/>
               <w:rPr>
                 <w:rFonts w:ascii="Times New Roman" w:eastAsia="Times New Roman" w:hAnsi="Times New Roman" w:cs="Times New Roman"/>
                 <w:sz w:val="24"/>
@@ -729,9 +1003,11 @@
         <w:tc>
           <w:tcPr>
             <w:tcW w:w="1843" w:type="dxa"/>
-          </w:tcPr>
-          <w:p>
-            <w:pPr>
+            <w:vAlign w:val="center"/>
+          </w:tcPr>
+          <w:p>
+            <w:pPr>
+              <w:jc w:val="center"/>
               <w:rPr>
                 <w:rFonts w:ascii="Times New Roman" w:eastAsia="Times New Roman" w:hAnsi="Times New Roman" w:cs="Times New Roman"/>
                 <w:sz w:val="24"/>
@@ -756,48 +1032,42 @@
         <w:tc>
           <w:tcPr>
             <w:tcW w:w="1089" w:type="dxa"/>
-          </w:tcPr>
-          <w:p>
-            <w:pPr>
-              <w:rPr>
-                <w:rFonts w:ascii="Times New Roman" w:eastAsia="Times New Roman" w:hAnsi="Times New Roman" w:cs="Times New Roman"/>
-                <w:sz w:val="24"/>
-                <w:szCs w:val="24"/>
-              </w:rPr>
-            </w:pPr>
-            <w:proofErr w:type="spellStart"/>
-            <w:r>
-              <w:rPr>
-                <w:rFonts w:ascii="Times New Roman" w:eastAsia="Times New Roman" w:hAnsi="Times New Roman" w:cs="Times New Roman"/>
-                <w:sz w:val="24"/>
-                <w:szCs w:val="24"/>
-              </w:rPr>
-              <w:t>Det</w:t>
-            </w:r>
-            <w:proofErr w:type="spellEnd"/>
-            <w:r>
-              <w:rPr>
-                <w:rFonts w:ascii="Times New Roman" w:eastAsia="Times New Roman" w:hAnsi="Times New Roman" w:cs="Times New Roman"/>
-                <w:sz w:val="24"/>
-                <w:szCs w:val="24"/>
-              </w:rPr>
-              <w:t>.</w:t>
+            <w:vAlign w:val="center"/>
+          </w:tcPr>
+          <w:p>
+            <w:pPr>
+              <w:jc w:val="center"/>
+              <w:rPr>
+                <w:rFonts w:ascii="Times New Roman" w:eastAsia="Times New Roman" w:hAnsi="Times New Roman" w:cs="Times New Roman"/>
+                <w:sz w:val="24"/>
+                <w:szCs w:val="24"/>
+              </w:rPr>
+            </w:pPr>
+            <w:r>
+              <w:rPr>
+                <w:rFonts w:ascii="Times New Roman" w:eastAsia="Times New Roman" w:hAnsi="Times New Roman" w:cs="Times New Roman"/>
+                <w:sz w:val="24"/>
+                <w:szCs w:val="24"/>
+              </w:rPr>
+              <w:t>Det.</w:t>
             </w:r>
           </w:p>
         </w:tc>
         <w:tc>
           <w:tcPr>
             <w:tcW w:w="1093" w:type="dxa"/>
-          </w:tcPr>
-          <w:p>
-            <w:pPr>
-              <w:rPr>
-                <w:rFonts w:ascii="Times New Roman" w:eastAsia="Times New Roman" w:hAnsi="Times New Roman" w:cs="Times New Roman"/>
-                <w:sz w:val="24"/>
-                <w:szCs w:val="24"/>
-              </w:rPr>
-            </w:pPr>
-            <w:proofErr w:type="gramStart"/>
+            <w:shd w:val="clear" w:color="auto" w:fill="B4C6E7" w:themeFill="accent1" w:themeFillTint="66"/>
+            <w:vAlign w:val="center"/>
+          </w:tcPr>
+          <w:p>
+            <w:pPr>
+              <w:jc w:val="center"/>
+              <w:rPr>
+                <w:rFonts w:ascii="Times New Roman" w:eastAsia="Times New Roman" w:hAnsi="Times New Roman" w:cs="Times New Roman"/>
+                <w:sz w:val="24"/>
+                <w:szCs w:val="24"/>
+              </w:rPr>
+            </w:pPr>
             <w:r>
               <w:rPr>
                 <w:rFonts w:ascii="Times New Roman" w:eastAsia="Times New Roman" w:hAnsi="Times New Roman" w:cs="Times New Roman"/>
@@ -806,15 +1076,117 @@
               </w:rPr>
               <w:t>N.S</w:t>
             </w:r>
-            <w:proofErr w:type="gramEnd"/>
           </w:p>
         </w:tc>
         <w:tc>
           <w:tcPr>
             <w:tcW w:w="1099" w:type="dxa"/>
-          </w:tcPr>
-          <w:p>
-            <w:pPr>
+            <w:shd w:val="clear" w:color="auto" w:fill="00B0F0"/>
+            <w:vAlign w:val="center"/>
+          </w:tcPr>
+          <w:p>
+            <w:pPr>
+              <w:jc w:val="center"/>
+              <w:rPr>
+                <w:rFonts w:ascii="Times New Roman" w:eastAsia="Times New Roman" w:hAnsi="Times New Roman" w:cs="Times New Roman"/>
+                <w:sz w:val="24"/>
+                <w:szCs w:val="24"/>
+              </w:rPr>
+            </w:pPr>
+            <w:r>
+              <w:rPr>
+                <w:rFonts w:ascii="Times New Roman" w:eastAsia="Times New Roman" w:hAnsi="Times New Roman" w:cs="Times New Roman"/>
+                <w:sz w:val="24"/>
+                <w:szCs w:val="24"/>
+              </w:rPr>
+              <w:t>C.N.S</w:t>
+            </w:r>
+          </w:p>
+        </w:tc>
+        <w:tc>
+          <w:tcPr>
+            <w:tcW w:w="1095" w:type="dxa"/>
+            <w:shd w:val="clear" w:color="auto" w:fill="F7CAAC" w:themeFill="accent2" w:themeFillTint="66"/>
+            <w:vAlign w:val="center"/>
+          </w:tcPr>
+          <w:p>
+            <w:pPr>
+              <w:jc w:val="center"/>
+              <w:rPr>
+                <w:rFonts w:ascii="Times New Roman" w:eastAsia="Times New Roman" w:hAnsi="Times New Roman" w:cs="Times New Roman"/>
+                <w:sz w:val="24"/>
+                <w:szCs w:val="24"/>
+              </w:rPr>
+            </w:pPr>
+            <w:r>
+              <w:rPr>
+                <w:rFonts w:ascii="Times New Roman" w:eastAsia="Times New Roman" w:hAnsi="Times New Roman" w:cs="Times New Roman"/>
+                <w:sz w:val="24"/>
+                <w:szCs w:val="24"/>
+              </w:rPr>
+              <w:t>N.P</w:t>
+            </w:r>
+          </w:p>
+        </w:tc>
+        <w:tc>
+          <w:tcPr>
+            <w:tcW w:w="1289" w:type="dxa"/>
+            <w:shd w:val="clear" w:color="auto" w:fill="92D050"/>
+            <w:vAlign w:val="center"/>
+          </w:tcPr>
+          <w:p>
+            <w:pPr>
+              <w:jc w:val="center"/>
+              <w:rPr>
+                <w:rFonts w:ascii="Times New Roman" w:eastAsia="Times New Roman" w:hAnsi="Times New Roman" w:cs="Times New Roman"/>
+                <w:sz w:val="24"/>
+                <w:szCs w:val="24"/>
+              </w:rPr>
+            </w:pPr>
+            <w:r>
+              <w:rPr>
+                <w:rFonts w:ascii="Times New Roman" w:eastAsia="Times New Roman" w:hAnsi="Times New Roman" w:cs="Times New Roman"/>
+                <w:sz w:val="24"/>
+                <w:szCs w:val="24"/>
+              </w:rPr>
+              <w:t>C.D</w:t>
+            </w:r>
+          </w:p>
+        </w:tc>
+        <w:tc>
+          <w:tcPr>
+            <w:tcW w:w="1418" w:type="dxa"/>
+            <w:shd w:val="clear" w:color="auto" w:fill="CC99FF"/>
+            <w:vAlign w:val="center"/>
+          </w:tcPr>
+          <w:p>
+            <w:pPr>
+              <w:jc w:val="center"/>
+              <w:rPr>
+                <w:rFonts w:ascii="Times New Roman" w:eastAsia="Times New Roman" w:hAnsi="Times New Roman" w:cs="Times New Roman"/>
+                <w:sz w:val="24"/>
+                <w:szCs w:val="24"/>
+              </w:rPr>
+            </w:pPr>
+            <w:r>
+              <w:rPr>
+                <w:rFonts w:ascii="Times New Roman" w:eastAsia="Times New Roman" w:hAnsi="Times New Roman" w:cs="Times New Roman"/>
+                <w:sz w:val="24"/>
+                <w:szCs w:val="24"/>
+              </w:rPr>
+              <w:t>C.Pred*</w:t>
+            </w:r>
+          </w:p>
+        </w:tc>
+        <w:tc>
+          <w:tcPr>
+            <w:tcW w:w="1843" w:type="dxa"/>
+            <w:shd w:val="clear" w:color="auto" w:fill="CCFFFF"/>
+            <w:vAlign w:val="center"/>
+          </w:tcPr>
+          <w:p>
+            <w:pPr>
+              <w:jc w:val="center"/>
               <w:rPr>
                 <w:rFonts w:ascii="Times New Roman" w:eastAsia="Times New Roman" w:hAnsi="Times New Roman" w:cs="Times New Roman"/>
                 <w:sz w:val="24"/>
@@ -829,108 +1201,6 @@
               </w:rPr>
               <w:t>C.</w:t>
             </w:r>
-            <w:proofErr w:type="gramStart"/>
-            <w:r>
-              <w:rPr>
-                <w:rFonts w:ascii="Times New Roman" w:eastAsia="Times New Roman" w:hAnsi="Times New Roman" w:cs="Times New Roman"/>
-                <w:sz w:val="24"/>
-                <w:szCs w:val="24"/>
-              </w:rPr>
-              <w:t>N.S</w:t>
-            </w:r>
-            <w:proofErr w:type="gramEnd"/>
-          </w:p>
-        </w:tc>
-        <w:tc>
-          <w:tcPr>
-            <w:tcW w:w="1095" w:type="dxa"/>
-          </w:tcPr>
-          <w:p>
-            <w:pPr>
-              <w:rPr>
-                <w:rFonts w:ascii="Times New Roman" w:eastAsia="Times New Roman" w:hAnsi="Times New Roman" w:cs="Times New Roman"/>
-                <w:sz w:val="24"/>
-                <w:szCs w:val="24"/>
-              </w:rPr>
-            </w:pPr>
-            <w:proofErr w:type="gramStart"/>
-            <w:r>
-              <w:rPr>
-                <w:rFonts w:ascii="Times New Roman" w:eastAsia="Times New Roman" w:hAnsi="Times New Roman" w:cs="Times New Roman"/>
-                <w:sz w:val="24"/>
-                <w:szCs w:val="24"/>
-              </w:rPr>
-              <w:t>N.P</w:t>
-            </w:r>
-            <w:proofErr w:type="gramEnd"/>
-          </w:p>
-        </w:tc>
-        <w:tc>
-          <w:tcPr>
-            <w:tcW w:w="1289" w:type="dxa"/>
-          </w:tcPr>
-          <w:p>
-            <w:pPr>
-              <w:rPr>
-                <w:rFonts w:ascii="Times New Roman" w:eastAsia="Times New Roman" w:hAnsi="Times New Roman" w:cs="Times New Roman"/>
-                <w:sz w:val="24"/>
-                <w:szCs w:val="24"/>
-              </w:rPr>
-            </w:pPr>
-            <w:r>
-              <w:rPr>
-                <w:rFonts w:ascii="Times New Roman" w:eastAsia="Times New Roman" w:hAnsi="Times New Roman" w:cs="Times New Roman"/>
-                <w:sz w:val="24"/>
-                <w:szCs w:val="24"/>
-              </w:rPr>
-              <w:t>C.D</w:t>
-            </w:r>
-          </w:p>
-        </w:tc>
-        <w:tc>
-          <w:tcPr>
-            <w:tcW w:w="1418" w:type="dxa"/>
-          </w:tcPr>
-          <w:p>
-            <w:pPr>
-              <w:rPr>
-                <w:rFonts w:ascii="Times New Roman" w:eastAsia="Times New Roman" w:hAnsi="Times New Roman" w:cs="Times New Roman"/>
-                <w:sz w:val="24"/>
-                <w:szCs w:val="24"/>
-              </w:rPr>
-            </w:pPr>
-            <w:proofErr w:type="spellStart"/>
-            <w:r>
-              <w:rPr>
-                <w:rFonts w:ascii="Times New Roman" w:eastAsia="Times New Roman" w:hAnsi="Times New Roman" w:cs="Times New Roman"/>
-                <w:sz w:val="24"/>
-                <w:szCs w:val="24"/>
-              </w:rPr>
-              <w:t>C.Pred</w:t>
-            </w:r>
-            <w:proofErr w:type="spellEnd"/>
-            <w:r>
-              <w:rPr>
-                <w:rFonts w:ascii="Times New Roman" w:eastAsia="Times New Roman" w:hAnsi="Times New Roman" w:cs="Times New Roman"/>
-                <w:sz w:val="24"/>
-                <w:szCs w:val="24"/>
-              </w:rPr>
-              <w:t>*</w:t>
-            </w:r>
-          </w:p>
-        </w:tc>
-        <w:tc>
-          <w:tcPr>
-            <w:tcW w:w="1843" w:type="dxa"/>
-          </w:tcPr>
-          <w:p>
-            <w:pPr>
-              <w:rPr>
-                <w:rFonts w:ascii="Times New Roman" w:eastAsia="Times New Roman" w:hAnsi="Times New Roman" w:cs="Times New Roman"/>
-                <w:sz w:val="24"/>
-                <w:szCs w:val="24"/>
-              </w:rPr>
-            </w:pPr>
             <w:r>
               <w:rPr>
                 <w:rFonts w:ascii="Times New Roman" w:eastAsia="Times New Roman" w:hAnsi="Times New Roman" w:cs="Times New Roman"/>
@@ -939,16 +1209,14 @@
               </w:rPr>
               <w:t>C.</w:t>
             </w:r>
-            <w:proofErr w:type="gramStart"/>
-            <w:r>
-              <w:rPr>
-                <w:rFonts w:ascii="Times New Roman" w:eastAsia="Times New Roman" w:hAnsi="Times New Roman" w:cs="Times New Roman"/>
-                <w:sz w:val="24"/>
-                <w:szCs w:val="24"/>
-              </w:rPr>
-              <w:t>R.V</w:t>
-            </w:r>
-            <w:proofErr w:type="gramEnd"/>
+            <w:r>
+              <w:rPr>
+                <w:rFonts w:ascii="Times New Roman" w:eastAsia="Times New Roman" w:hAnsi="Times New Roman" w:cs="Times New Roman"/>
+                <w:sz w:val="24"/>
+                <w:szCs w:val="24"/>
+              </w:rPr>
+              <w:t>Finalidad</w:t>
+            </w:r>
           </w:p>
         </w:tc>
       </w:tr>
@@ -960,9 +1228,12 @@
           <w:tcPr>
             <w:tcW w:w="3281" w:type="dxa"/>
             <w:gridSpan w:val="3"/>
-          </w:tcPr>
-          <w:p>
-            <w:pPr>
+            <w:shd w:val="clear" w:color="auto" w:fill="D9E2F3" w:themeFill="accent1" w:themeFillTint="33"/>
+            <w:vAlign w:val="center"/>
+          </w:tcPr>
+          <w:p>
+            <w:pPr>
+              <w:jc w:val="center"/>
               <w:rPr>
                 <w:rFonts w:ascii="Times New Roman" w:eastAsia="Times New Roman" w:hAnsi="Times New Roman" w:cs="Times New Roman"/>
                 <w:sz w:val="24"/>
@@ -976,6 +1247,14 @@
                 <w:szCs w:val="24"/>
               </w:rPr>
               <w:t>S</w:t>
+            </w:r>
+            <w:r>
+              <w:rPr>
+                <w:rFonts w:ascii="Times New Roman" w:eastAsia="Times New Roman" w:hAnsi="Times New Roman" w:cs="Times New Roman"/>
+                <w:sz w:val="24"/>
+                <w:szCs w:val="24"/>
+              </w:rPr>
+              <w:t>ujeto</w:t>
             </w:r>
           </w:p>
         </w:tc>
@@ -983,16 +1262,18 @@
           <w:tcPr>
             <w:tcW w:w="5645" w:type="dxa"/>
             <w:gridSpan w:val="4"/>
-          </w:tcPr>
-          <w:p>
-            <w:pPr>
-              <w:rPr>
-                <w:rFonts w:ascii="Times New Roman" w:eastAsia="Times New Roman" w:hAnsi="Times New Roman" w:cs="Times New Roman"/>
-                <w:sz w:val="24"/>
-                <w:szCs w:val="24"/>
-              </w:rPr>
-            </w:pPr>
-            <w:proofErr w:type="gramStart"/>
+            <w:shd w:val="clear" w:color="auto" w:fill="FBE4D5" w:themeFill="accent2" w:themeFillTint="33"/>
+            <w:vAlign w:val="center"/>
+          </w:tcPr>
+          <w:p>
+            <w:pPr>
+              <w:jc w:val="center"/>
+              <w:rPr>
+                <w:rFonts w:ascii="Times New Roman" w:eastAsia="Times New Roman" w:hAnsi="Times New Roman" w:cs="Times New Roman"/>
+                <w:sz w:val="24"/>
+                <w:szCs w:val="24"/>
+              </w:rPr>
+            </w:pPr>
             <w:r>
               <w:rPr>
                 <w:rFonts w:ascii="Times New Roman" w:eastAsia="Times New Roman" w:hAnsi="Times New Roman" w:cs="Times New Roman"/>
@@ -1001,7 +1282,6 @@
               </w:rPr>
               <w:t>P.V</w:t>
             </w:r>
-            <w:proofErr w:type="gramEnd"/>
           </w:p>
         </w:tc>
       </w:tr>
@@ -1102,132 +1382,144 @@
         <w:tc>
           <w:tcPr>
             <w:tcW w:w="846" w:type="dxa"/>
-          </w:tcPr>
-          <w:p>
-            <w:pPr>
-              <w:rPr>
-                <w:rFonts w:ascii="Times New Roman" w:eastAsia="Times New Roman" w:hAnsi="Times New Roman" w:cs="Times New Roman"/>
-                <w:sz w:val="24"/>
-                <w:szCs w:val="24"/>
-              </w:rPr>
-            </w:pPr>
-            <w:r>
-              <w:rPr>
-                <w:rFonts w:ascii="Times New Roman" w:eastAsia="Times New Roman" w:hAnsi="Times New Roman" w:cs="Times New Roman"/>
-                <w:sz w:val="24"/>
-                <w:szCs w:val="24"/>
-              </w:rPr>
-              <w:t xml:space="preserve">Los </w:t>
+            <w:vAlign w:val="center"/>
+          </w:tcPr>
+          <w:p>
+            <w:pPr>
+              <w:jc w:val="center"/>
+              <w:rPr>
+                <w:rFonts w:ascii="Times New Roman" w:eastAsia="Times New Roman" w:hAnsi="Times New Roman" w:cs="Times New Roman"/>
+                <w:sz w:val="24"/>
+                <w:szCs w:val="24"/>
+              </w:rPr>
+            </w:pPr>
+            <w:r>
+              <w:rPr>
+                <w:rFonts w:ascii="Times New Roman" w:eastAsia="Times New Roman" w:hAnsi="Times New Roman" w:cs="Times New Roman"/>
+                <w:sz w:val="24"/>
+                <w:szCs w:val="24"/>
+              </w:rPr>
+              <w:t>Los</w:t>
             </w:r>
           </w:p>
         </w:tc>
         <w:tc>
           <w:tcPr>
             <w:tcW w:w="1276" w:type="dxa"/>
-          </w:tcPr>
-          <w:p>
-            <w:pPr>
-              <w:rPr>
-                <w:rFonts w:ascii="Times New Roman" w:eastAsia="Times New Roman" w:hAnsi="Times New Roman" w:cs="Times New Roman"/>
-                <w:sz w:val="24"/>
-                <w:szCs w:val="24"/>
-              </w:rPr>
-            </w:pPr>
-            <w:r>
-              <w:rPr>
-                <w:rFonts w:ascii="Times New Roman" w:eastAsia="Times New Roman" w:hAnsi="Times New Roman" w:cs="Times New Roman"/>
-                <w:sz w:val="24"/>
-                <w:szCs w:val="24"/>
-              </w:rPr>
-              <w:t xml:space="preserve">Amigos </w:t>
+            <w:vAlign w:val="center"/>
+          </w:tcPr>
+          <w:p>
+            <w:pPr>
+              <w:jc w:val="center"/>
+              <w:rPr>
+                <w:rFonts w:ascii="Times New Roman" w:eastAsia="Times New Roman" w:hAnsi="Times New Roman" w:cs="Times New Roman"/>
+                <w:sz w:val="24"/>
+                <w:szCs w:val="24"/>
+              </w:rPr>
+            </w:pPr>
+            <w:r>
+              <w:rPr>
+                <w:rFonts w:ascii="Times New Roman" w:eastAsia="Times New Roman" w:hAnsi="Times New Roman" w:cs="Times New Roman"/>
+                <w:sz w:val="24"/>
+                <w:szCs w:val="24"/>
+              </w:rPr>
+              <w:t>amigos</w:t>
             </w:r>
           </w:p>
         </w:tc>
         <w:tc>
           <w:tcPr>
             <w:tcW w:w="1559" w:type="dxa"/>
-          </w:tcPr>
-          <w:p>
-            <w:pPr>
-              <w:rPr>
-                <w:rFonts w:ascii="Times New Roman" w:eastAsia="Times New Roman" w:hAnsi="Times New Roman" w:cs="Times New Roman"/>
-                <w:sz w:val="24"/>
-                <w:szCs w:val="24"/>
-              </w:rPr>
-            </w:pPr>
-            <w:r>
-              <w:rPr>
-                <w:rFonts w:ascii="Times New Roman" w:eastAsia="Times New Roman" w:hAnsi="Times New Roman" w:cs="Times New Roman"/>
-                <w:sz w:val="24"/>
-                <w:szCs w:val="24"/>
-              </w:rPr>
-              <w:t>Verdaderos</w:t>
+            <w:vAlign w:val="center"/>
+          </w:tcPr>
+          <w:p>
+            <w:pPr>
+              <w:jc w:val="center"/>
+              <w:rPr>
+                <w:rFonts w:ascii="Times New Roman" w:eastAsia="Times New Roman" w:hAnsi="Times New Roman" w:cs="Times New Roman"/>
+                <w:sz w:val="24"/>
+                <w:szCs w:val="24"/>
+              </w:rPr>
+            </w:pPr>
+            <w:r>
+              <w:rPr>
+                <w:rFonts w:ascii="Times New Roman" w:eastAsia="Times New Roman" w:hAnsi="Times New Roman" w:cs="Times New Roman"/>
+                <w:sz w:val="24"/>
+                <w:szCs w:val="24"/>
+              </w:rPr>
+              <w:t>verdaderos</w:t>
             </w:r>
           </w:p>
         </w:tc>
         <w:tc>
           <w:tcPr>
             <w:tcW w:w="1134" w:type="dxa"/>
-          </w:tcPr>
-          <w:p>
-            <w:pPr>
-              <w:rPr>
-                <w:rFonts w:ascii="Times New Roman" w:eastAsia="Times New Roman" w:hAnsi="Times New Roman" w:cs="Times New Roman"/>
-                <w:sz w:val="24"/>
-                <w:szCs w:val="24"/>
-              </w:rPr>
-            </w:pPr>
-            <w:r>
-              <w:rPr>
-                <w:rFonts w:ascii="Times New Roman" w:eastAsia="Times New Roman" w:hAnsi="Times New Roman" w:cs="Times New Roman"/>
-                <w:sz w:val="24"/>
-                <w:szCs w:val="24"/>
-              </w:rPr>
-              <w:t xml:space="preserve">Se </w:t>
+            <w:vAlign w:val="center"/>
+          </w:tcPr>
+          <w:p>
+            <w:pPr>
+              <w:jc w:val="center"/>
+              <w:rPr>
+                <w:rFonts w:ascii="Times New Roman" w:eastAsia="Times New Roman" w:hAnsi="Times New Roman" w:cs="Times New Roman"/>
+                <w:sz w:val="24"/>
+                <w:szCs w:val="24"/>
+              </w:rPr>
+            </w:pPr>
+            <w:r>
+              <w:rPr>
+                <w:rFonts w:ascii="Times New Roman" w:eastAsia="Times New Roman" w:hAnsi="Times New Roman" w:cs="Times New Roman"/>
+                <w:sz w:val="24"/>
+                <w:szCs w:val="24"/>
+              </w:rPr>
+              <w:t>se</w:t>
             </w:r>
           </w:p>
         </w:tc>
         <w:tc>
           <w:tcPr>
             <w:tcW w:w="1701" w:type="dxa"/>
-          </w:tcPr>
-          <w:p>
-            <w:pPr>
-              <w:rPr>
-                <w:rFonts w:ascii="Times New Roman" w:eastAsia="Times New Roman" w:hAnsi="Times New Roman" w:cs="Times New Roman"/>
-                <w:sz w:val="24"/>
-                <w:szCs w:val="24"/>
-              </w:rPr>
-            </w:pPr>
-            <w:r>
-              <w:rPr>
-                <w:rFonts w:ascii="Times New Roman" w:eastAsia="Times New Roman" w:hAnsi="Times New Roman" w:cs="Times New Roman"/>
-                <w:sz w:val="24"/>
-                <w:szCs w:val="24"/>
-              </w:rPr>
-              <w:t>Conservan</w:t>
+            <w:vAlign w:val="center"/>
+          </w:tcPr>
+          <w:p>
+            <w:pPr>
+              <w:jc w:val="center"/>
+              <w:rPr>
+                <w:rFonts w:ascii="Times New Roman" w:eastAsia="Times New Roman" w:hAnsi="Times New Roman" w:cs="Times New Roman"/>
+                <w:sz w:val="24"/>
+                <w:szCs w:val="24"/>
+              </w:rPr>
+            </w:pPr>
+            <w:r>
+              <w:rPr>
+                <w:rFonts w:ascii="Times New Roman" w:eastAsia="Times New Roman" w:hAnsi="Times New Roman" w:cs="Times New Roman"/>
+                <w:sz w:val="24"/>
+                <w:szCs w:val="24"/>
+              </w:rPr>
+              <w:t>conservan</w:t>
             </w:r>
           </w:p>
         </w:tc>
         <w:tc>
           <w:tcPr>
             <w:tcW w:w="2312" w:type="dxa"/>
-          </w:tcPr>
-          <w:p>
-            <w:pPr>
-              <w:rPr>
-                <w:rFonts w:ascii="Times New Roman" w:eastAsia="Times New Roman" w:hAnsi="Times New Roman" w:cs="Times New Roman"/>
-                <w:sz w:val="24"/>
-                <w:szCs w:val="24"/>
-              </w:rPr>
-            </w:pPr>
-            <w:r>
-              <w:rPr>
-                <w:rFonts w:ascii="Times New Roman" w:eastAsia="Times New Roman" w:hAnsi="Times New Roman" w:cs="Times New Roman"/>
-                <w:sz w:val="24"/>
-                <w:szCs w:val="24"/>
-              </w:rPr>
-              <w:t>Para toda la vida</w:t>
+            <w:vAlign w:val="center"/>
+          </w:tcPr>
+          <w:p>
+            <w:pPr>
+              <w:jc w:val="center"/>
+              <w:rPr>
+                <w:rFonts w:ascii="Times New Roman" w:eastAsia="Times New Roman" w:hAnsi="Times New Roman" w:cs="Times New Roman"/>
+                <w:sz w:val="24"/>
+                <w:szCs w:val="24"/>
+              </w:rPr>
+            </w:pPr>
+            <w:r>
+              <w:rPr>
+                <w:rFonts w:ascii="Times New Roman" w:eastAsia="Times New Roman" w:hAnsi="Times New Roman" w:cs="Times New Roman"/>
+                <w:sz w:val="24"/>
+                <w:szCs w:val="24"/>
+              </w:rPr>
+              <w:t>para toda la vida</w:t>
             </w:r>
           </w:p>
         </w:tc>
@@ -1239,48 +1531,42 @@
         <w:tc>
           <w:tcPr>
             <w:tcW w:w="846" w:type="dxa"/>
-          </w:tcPr>
-          <w:p>
-            <w:pPr>
-              <w:rPr>
-                <w:rFonts w:ascii="Times New Roman" w:eastAsia="Times New Roman" w:hAnsi="Times New Roman" w:cs="Times New Roman"/>
-                <w:sz w:val="24"/>
-                <w:szCs w:val="24"/>
-              </w:rPr>
-            </w:pPr>
-            <w:proofErr w:type="spellStart"/>
-            <w:r>
-              <w:rPr>
-                <w:rFonts w:ascii="Times New Roman" w:eastAsia="Times New Roman" w:hAnsi="Times New Roman" w:cs="Times New Roman"/>
-                <w:sz w:val="24"/>
-                <w:szCs w:val="24"/>
-              </w:rPr>
-              <w:t>Det</w:t>
-            </w:r>
-            <w:proofErr w:type="spellEnd"/>
-            <w:r>
-              <w:rPr>
-                <w:rFonts w:ascii="Times New Roman" w:eastAsia="Times New Roman" w:hAnsi="Times New Roman" w:cs="Times New Roman"/>
-                <w:sz w:val="24"/>
-                <w:szCs w:val="24"/>
-              </w:rPr>
-              <w:t>.</w:t>
+            <w:vAlign w:val="center"/>
+          </w:tcPr>
+          <w:p>
+            <w:pPr>
+              <w:jc w:val="center"/>
+              <w:rPr>
+                <w:rFonts w:ascii="Times New Roman" w:eastAsia="Times New Roman" w:hAnsi="Times New Roman" w:cs="Times New Roman"/>
+                <w:sz w:val="24"/>
+                <w:szCs w:val="24"/>
+              </w:rPr>
+            </w:pPr>
+            <w:r>
+              <w:rPr>
+                <w:rFonts w:ascii="Times New Roman" w:eastAsia="Times New Roman" w:hAnsi="Times New Roman" w:cs="Times New Roman"/>
+                <w:sz w:val="24"/>
+                <w:szCs w:val="24"/>
+              </w:rPr>
+              <w:t>Det.</w:t>
             </w:r>
           </w:p>
         </w:tc>
         <w:tc>
           <w:tcPr>
             <w:tcW w:w="1276" w:type="dxa"/>
-          </w:tcPr>
-          <w:p>
-            <w:pPr>
-              <w:rPr>
-                <w:rFonts w:ascii="Times New Roman" w:eastAsia="Times New Roman" w:hAnsi="Times New Roman" w:cs="Times New Roman"/>
-                <w:sz w:val="24"/>
-                <w:szCs w:val="24"/>
-              </w:rPr>
-            </w:pPr>
-            <w:proofErr w:type="gramStart"/>
+            <w:shd w:val="clear" w:color="auto" w:fill="B4C6E7" w:themeFill="accent1" w:themeFillTint="66"/>
+            <w:vAlign w:val="center"/>
+          </w:tcPr>
+          <w:p>
+            <w:pPr>
+              <w:jc w:val="center"/>
+              <w:rPr>
+                <w:rFonts w:ascii="Times New Roman" w:eastAsia="Times New Roman" w:hAnsi="Times New Roman" w:cs="Times New Roman"/>
+                <w:sz w:val="24"/>
+                <w:szCs w:val="24"/>
+              </w:rPr>
+            </w:pPr>
             <w:r>
               <w:rPr>
                 <w:rFonts w:ascii="Times New Roman" w:eastAsia="Times New Roman" w:hAnsi="Times New Roman" w:cs="Times New Roman"/>
@@ -1289,47 +1575,42 @@
               </w:rPr>
               <w:t>N.S</w:t>
             </w:r>
-            <w:proofErr w:type="gramEnd"/>
           </w:p>
         </w:tc>
         <w:tc>
           <w:tcPr>
             <w:tcW w:w="1559" w:type="dxa"/>
-          </w:tcPr>
-          <w:p>
-            <w:pPr>
-              <w:rPr>
-                <w:rFonts w:ascii="Times New Roman" w:eastAsia="Times New Roman" w:hAnsi="Times New Roman" w:cs="Times New Roman"/>
-                <w:sz w:val="24"/>
-                <w:szCs w:val="24"/>
-              </w:rPr>
-            </w:pPr>
-            <w:r>
-              <w:rPr>
-                <w:rFonts w:ascii="Times New Roman" w:eastAsia="Times New Roman" w:hAnsi="Times New Roman" w:cs="Times New Roman"/>
-                <w:sz w:val="24"/>
-                <w:szCs w:val="24"/>
-              </w:rPr>
-              <w:t>C.</w:t>
-            </w:r>
-            <w:proofErr w:type="gramStart"/>
-            <w:r>
-              <w:rPr>
-                <w:rFonts w:ascii="Times New Roman" w:eastAsia="Times New Roman" w:hAnsi="Times New Roman" w:cs="Times New Roman"/>
-                <w:sz w:val="24"/>
-                <w:szCs w:val="24"/>
-              </w:rPr>
-              <w:t>N.S</w:t>
-            </w:r>
-            <w:proofErr w:type="gramEnd"/>
+            <w:shd w:val="clear" w:color="auto" w:fill="00B0F0"/>
+            <w:vAlign w:val="center"/>
+          </w:tcPr>
+          <w:p>
+            <w:pPr>
+              <w:jc w:val="center"/>
+              <w:rPr>
+                <w:rFonts w:ascii="Times New Roman" w:eastAsia="Times New Roman" w:hAnsi="Times New Roman" w:cs="Times New Roman"/>
+                <w:sz w:val="24"/>
+                <w:szCs w:val="24"/>
+              </w:rPr>
+            </w:pPr>
+            <w:r>
+              <w:rPr>
+                <w:rFonts w:ascii="Times New Roman" w:eastAsia="Times New Roman" w:hAnsi="Times New Roman" w:cs="Times New Roman"/>
+                <w:sz w:val="24"/>
+                <w:szCs w:val="24"/>
+              </w:rPr>
+              <w:t>C.N.S</w:t>
+            </w:r>
           </w:p>
         </w:tc>
         <w:tc>
           <w:tcPr>
             <w:tcW w:w="1134" w:type="dxa"/>
-          </w:tcPr>
-          <w:p>
-            <w:pPr>
+            <w:shd w:val="clear" w:color="auto" w:fill="FFC000"/>
+            <w:vAlign w:val="center"/>
+          </w:tcPr>
+          <w:p>
+            <w:pPr>
+              <w:jc w:val="center"/>
               <w:rPr>
                 <w:rFonts w:ascii="Times New Roman" w:eastAsia="Times New Roman" w:hAnsi="Times New Roman" w:cs="Times New Roman"/>
                 <w:sz w:val="24"/>
@@ -1349,16 +1630,18 @@
         <w:tc>
           <w:tcPr>
             <w:tcW w:w="1701" w:type="dxa"/>
-          </w:tcPr>
-          <w:p>
-            <w:pPr>
-              <w:rPr>
-                <w:rFonts w:ascii="Times New Roman" w:eastAsia="Times New Roman" w:hAnsi="Times New Roman" w:cs="Times New Roman"/>
-                <w:sz w:val="24"/>
-                <w:szCs w:val="24"/>
-              </w:rPr>
-            </w:pPr>
-            <w:proofErr w:type="gramStart"/>
+            <w:shd w:val="clear" w:color="auto" w:fill="F7CAAC" w:themeFill="accent2" w:themeFillTint="66"/>
+            <w:vAlign w:val="center"/>
+          </w:tcPr>
+          <w:p>
+            <w:pPr>
+              <w:jc w:val="center"/>
+              <w:rPr>
+                <w:rFonts w:ascii="Times New Roman" w:eastAsia="Times New Roman" w:hAnsi="Times New Roman" w:cs="Times New Roman"/>
+                <w:sz w:val="24"/>
+                <w:szCs w:val="24"/>
+              </w:rPr>
+            </w:pPr>
             <w:r>
               <w:rPr>
                 <w:rFonts w:ascii="Times New Roman" w:eastAsia="Times New Roman" w:hAnsi="Times New Roman" w:cs="Times New Roman"/>
@@ -1367,39 +1650,31 @@
               </w:rPr>
               <w:t>N.P</w:t>
             </w:r>
-            <w:proofErr w:type="gramEnd"/>
           </w:p>
         </w:tc>
         <w:tc>
           <w:tcPr>
             <w:tcW w:w="2312" w:type="dxa"/>
-          </w:tcPr>
-          <w:p>
-            <w:pPr>
-              <w:rPr>
-                <w:rFonts w:ascii="Times New Roman" w:eastAsia="Times New Roman" w:hAnsi="Times New Roman" w:cs="Times New Roman"/>
-                <w:sz w:val="24"/>
-                <w:szCs w:val="24"/>
-              </w:rPr>
-            </w:pPr>
-            <w:r>
-              <w:rPr>
-                <w:rFonts w:ascii="Times New Roman" w:eastAsia="Times New Roman" w:hAnsi="Times New Roman" w:cs="Times New Roman"/>
-                <w:sz w:val="24"/>
-                <w:szCs w:val="24"/>
-              </w:rPr>
-              <w:t>C.</w:t>
-            </w:r>
-            <w:proofErr w:type="gramStart"/>
-            <w:r>
-              <w:rPr>
-                <w:rFonts w:ascii="Times New Roman" w:eastAsia="Times New Roman" w:hAnsi="Times New Roman" w:cs="Times New Roman"/>
-                <w:sz w:val="24"/>
-                <w:szCs w:val="24"/>
-              </w:rPr>
-              <w:t>C.T</w:t>
-            </w:r>
-            <w:proofErr w:type="gramEnd"/>
+            <w:shd w:val="clear" w:color="auto" w:fill="FFFFCC"/>
+            <w:vAlign w:val="center"/>
+          </w:tcPr>
+          <w:p>
+            <w:pPr>
+              <w:jc w:val="center"/>
+              <w:rPr>
+                <w:rFonts w:ascii="Times New Roman" w:eastAsia="Times New Roman" w:hAnsi="Times New Roman" w:cs="Times New Roman"/>
+                <w:sz w:val="24"/>
+                <w:szCs w:val="24"/>
+              </w:rPr>
+            </w:pPr>
+            <w:r>
+              <w:rPr>
+                <w:rFonts w:ascii="Times New Roman" w:eastAsia="Times New Roman" w:hAnsi="Times New Roman" w:cs="Times New Roman"/>
+                <w:sz w:val="24"/>
+                <w:szCs w:val="24"/>
+              </w:rPr>
+              <w:t>C.C.T</w:t>
+            </w:r>
           </w:p>
         </w:tc>
       </w:tr>
@@ -1411,9 +1686,12 @@
           <w:tcPr>
             <w:tcW w:w="3681" w:type="dxa"/>
             <w:gridSpan w:val="3"/>
-          </w:tcPr>
-          <w:p>
-            <w:pPr>
+            <w:shd w:val="clear" w:color="auto" w:fill="D9E2F3" w:themeFill="accent1" w:themeFillTint="33"/>
+            <w:vAlign w:val="center"/>
+          </w:tcPr>
+          <w:p>
+            <w:pPr>
+              <w:jc w:val="center"/>
               <w:rPr>
                 <w:rFonts w:ascii="Times New Roman" w:eastAsia="Times New Roman" w:hAnsi="Times New Roman" w:cs="Times New Roman"/>
                 <w:sz w:val="24"/>
@@ -1427,6 +1705,14 @@
                 <w:szCs w:val="24"/>
               </w:rPr>
               <w:t>S</w:t>
+            </w:r>
+            <w:r>
+              <w:rPr>
+                <w:rFonts w:ascii="Times New Roman" w:eastAsia="Times New Roman" w:hAnsi="Times New Roman" w:cs="Times New Roman"/>
+                <w:sz w:val="24"/>
+                <w:szCs w:val="24"/>
+              </w:rPr>
+              <w:t>ujeto</w:t>
             </w:r>
           </w:p>
         </w:tc>
@@ -1434,25 +1720,26 @@
           <w:tcPr>
             <w:tcW w:w="5147" w:type="dxa"/>
             <w:gridSpan w:val="3"/>
-          </w:tcPr>
-          <w:p>
-            <w:pPr>
-              <w:rPr>
-                <w:rFonts w:ascii="Times New Roman" w:eastAsia="Times New Roman" w:hAnsi="Times New Roman" w:cs="Times New Roman"/>
-                <w:sz w:val="24"/>
-                <w:szCs w:val="24"/>
-              </w:rPr>
-            </w:pPr>
-            <w:proofErr w:type="gramStart"/>
-            <w:r>
-              <w:rPr>
-                <w:rFonts w:ascii="Times New Roman" w:eastAsia="Times New Roman" w:hAnsi="Times New Roman" w:cs="Times New Roman"/>
-                <w:sz w:val="24"/>
-                <w:szCs w:val="24"/>
-              </w:rPr>
-              <w:t>N.P</w:t>
-            </w:r>
-            <w:proofErr w:type="gramEnd"/>
+            <w:shd w:val="clear" w:color="auto" w:fill="FBE4D5" w:themeFill="accent2" w:themeFillTint="33"/>
+            <w:vAlign w:val="center"/>
+          </w:tcPr>
+          <w:p>
+            <w:pPr>
+              <w:jc w:val="center"/>
+              <w:rPr>
+                <w:rFonts w:ascii="Times New Roman" w:eastAsia="Times New Roman" w:hAnsi="Times New Roman" w:cs="Times New Roman"/>
+                <w:sz w:val="24"/>
+                <w:szCs w:val="24"/>
+              </w:rPr>
+            </w:pPr>
+            <w:r>
+              <w:rPr>
+                <w:rFonts w:ascii="Times New Roman" w:eastAsia="Times New Roman" w:hAnsi="Times New Roman" w:cs="Times New Roman"/>
+                <w:sz w:val="24"/>
+                <w:szCs w:val="24"/>
+              </w:rPr>
+              <w:t>P.V</w:t>
+            </w:r>
           </w:p>
         </w:tc>
       </w:tr>
@@ -1521,15 +1808,15 @@
         <w:tblLook w:val="04A0" w:firstRow="1" w:lastRow="0" w:firstColumn="1" w:lastColumn="0" w:noHBand="0" w:noVBand="1"/>
       </w:tblPr>
       <w:tblGrid>
-        <w:gridCol w:w="689"/>
-        <w:gridCol w:w="1127"/>
+        <w:gridCol w:w="691"/>
+        <w:gridCol w:w="1118"/>
         <w:gridCol w:w="869"/>
-        <w:gridCol w:w="801"/>
+        <w:gridCol w:w="803"/>
         <w:gridCol w:w="830"/>
-        <w:gridCol w:w="905"/>
-        <w:gridCol w:w="972"/>
-        <w:gridCol w:w="1045"/>
-        <w:gridCol w:w="1590"/>
+        <w:gridCol w:w="908"/>
+        <w:gridCol w:w="963"/>
+        <w:gridCol w:w="1049"/>
+        <w:gridCol w:w="1597"/>
       </w:tblGrid>
       <w:tr>
         <w:trPr>
@@ -1579,7 +1866,7 @@
                 <w:sz w:val="24"/>
                 <w:szCs w:val="24"/>
               </w:rPr>
-              <w:t>Hermana</w:t>
+              <w:t>hermana</w:t>
             </w:r>
           </w:p>
         </w:tc>
@@ -1603,7 +1890,7 @@
                 <w:sz w:val="24"/>
                 <w:szCs w:val="24"/>
               </w:rPr>
-              <w:t>Y</w:t>
+              <w:t>y</w:t>
             </w:r>
           </w:p>
         </w:tc>
@@ -1627,7 +1914,7 @@
                 <w:sz w:val="24"/>
                 <w:szCs w:val="24"/>
               </w:rPr>
-              <w:t>Tú</w:t>
+              <w:t>tú</w:t>
             </w:r>
           </w:p>
         </w:tc>
@@ -1651,7 +1938,7 @@
                 <w:sz w:val="24"/>
                 <w:szCs w:val="24"/>
               </w:rPr>
-              <w:t>No</w:t>
+              <w:t>no</w:t>
             </w:r>
           </w:p>
         </w:tc>
@@ -1675,7 +1962,7 @@
                 <w:sz w:val="24"/>
                 <w:szCs w:val="24"/>
               </w:rPr>
-              <w:t>Le</w:t>
+              <w:t>le</w:t>
             </w:r>
           </w:p>
         </w:tc>
@@ -1699,7 +1986,7 @@
                 <w:sz w:val="24"/>
                 <w:szCs w:val="24"/>
               </w:rPr>
-              <w:t>Dieron</w:t>
+              <w:t>dieron</w:t>
             </w:r>
           </w:p>
         </w:tc>
@@ -1723,7 +2010,7 @@
                 <w:sz w:val="24"/>
                 <w:szCs w:val="24"/>
               </w:rPr>
-              <w:t>Un beso</w:t>
+              <w:t>un beso</w:t>
             </w:r>
           </w:p>
         </w:tc>
@@ -1747,7 +2034,7 @@
                 <w:sz w:val="24"/>
                 <w:szCs w:val="24"/>
               </w:rPr>
-              <w:t>A nuestra madre</w:t>
+              <w:t>a nuestra madre</w:t>
             </w:r>
           </w:p>
         </w:tc>
@@ -1770,41 +2057,31 @@
                 <w:szCs w:val="24"/>
               </w:rPr>
             </w:pPr>
-            <w:proofErr w:type="spellStart"/>
-            <w:r>
-              <w:rPr>
-                <w:rFonts w:ascii="Times New Roman" w:eastAsia="Times New Roman" w:hAnsi="Times New Roman" w:cs="Times New Roman"/>
-                <w:sz w:val="24"/>
-                <w:szCs w:val="24"/>
-              </w:rPr>
-              <w:t>Det</w:t>
-            </w:r>
-            <w:proofErr w:type="spellEnd"/>
-            <w:r>
-              <w:rPr>
-                <w:rFonts w:ascii="Times New Roman" w:eastAsia="Times New Roman" w:hAnsi="Times New Roman" w:cs="Times New Roman"/>
-                <w:sz w:val="24"/>
-                <w:szCs w:val="24"/>
-              </w:rPr>
-              <w:t>.</w:t>
+            <w:r>
+              <w:rPr>
+                <w:rFonts w:ascii="Times New Roman" w:eastAsia="Times New Roman" w:hAnsi="Times New Roman" w:cs="Times New Roman"/>
+                <w:sz w:val="24"/>
+                <w:szCs w:val="24"/>
+              </w:rPr>
+              <w:t>Det.</w:t>
             </w:r>
           </w:p>
         </w:tc>
         <w:tc>
           <w:tcPr>
             <w:tcW w:w="1134" w:type="dxa"/>
-            <w:vAlign w:val="center"/>
-          </w:tcPr>
-          <w:p>
-            <w:pPr>
-              <w:jc w:val="center"/>
-              <w:rPr>
-                <w:rFonts w:ascii="Times New Roman" w:eastAsia="Times New Roman" w:hAnsi="Times New Roman" w:cs="Times New Roman"/>
-                <w:sz w:val="24"/>
-                <w:szCs w:val="24"/>
-              </w:rPr>
-            </w:pPr>
-            <w:proofErr w:type="gramStart"/>
+            <w:shd w:val="clear" w:color="auto" w:fill="B4C6E7" w:themeFill="accent1" w:themeFillTint="66"/>
+            <w:vAlign w:val="center"/>
+          </w:tcPr>
+          <w:p>
+            <w:pPr>
+              <w:jc w:val="center"/>
+              <w:rPr>
+                <w:rFonts w:ascii="Times New Roman" w:eastAsia="Times New Roman" w:hAnsi="Times New Roman" w:cs="Times New Roman"/>
+                <w:sz w:val="24"/>
+                <w:szCs w:val="24"/>
+              </w:rPr>
+            </w:pPr>
             <w:r>
               <w:rPr>
                 <w:rFonts w:ascii="Times New Roman" w:eastAsia="Times New Roman" w:hAnsi="Times New Roman" w:cs="Times New Roman"/>
@@ -1813,7 +2090,6 @@
               </w:rPr>
               <w:t>N.S</w:t>
             </w:r>
-            <w:proofErr w:type="gramEnd"/>
           </w:p>
         </w:tc>
         <w:tc>
@@ -1843,18 +2119,18 @@
         <w:tc>
           <w:tcPr>
             <w:tcW w:w="851" w:type="dxa"/>
-            <w:vAlign w:val="center"/>
-          </w:tcPr>
-          <w:p>
-            <w:pPr>
-              <w:jc w:val="center"/>
-              <w:rPr>
-                <w:rFonts w:ascii="Times New Roman" w:eastAsia="Times New Roman" w:hAnsi="Times New Roman" w:cs="Times New Roman"/>
-                <w:sz w:val="24"/>
-                <w:szCs w:val="24"/>
-              </w:rPr>
-            </w:pPr>
-            <w:proofErr w:type="gramStart"/>
+            <w:shd w:val="clear" w:color="auto" w:fill="B4C6E7" w:themeFill="accent1" w:themeFillTint="66"/>
+            <w:vAlign w:val="center"/>
+          </w:tcPr>
+          <w:p>
+            <w:pPr>
+              <w:jc w:val="center"/>
+              <w:rPr>
+                <w:rFonts w:ascii="Times New Roman" w:eastAsia="Times New Roman" w:hAnsi="Times New Roman" w:cs="Times New Roman"/>
+                <w:sz w:val="24"/>
+                <w:szCs w:val="24"/>
+              </w:rPr>
+            </w:pPr>
             <w:r>
               <w:rPr>
                 <w:rFonts w:ascii="Times New Roman" w:eastAsia="Times New Roman" w:hAnsi="Times New Roman" w:cs="Times New Roman"/>
@@ -1863,46 +2139,37 @@
               </w:rPr>
               <w:t>N.S</w:t>
             </w:r>
-            <w:proofErr w:type="gramEnd"/>
           </w:p>
         </w:tc>
         <w:tc>
           <w:tcPr>
             <w:tcW w:w="708" w:type="dxa"/>
-            <w:vAlign w:val="center"/>
-          </w:tcPr>
-          <w:p>
-            <w:pPr>
-              <w:jc w:val="center"/>
-              <w:rPr>
-                <w:rFonts w:ascii="Times New Roman" w:eastAsia="Times New Roman" w:hAnsi="Times New Roman" w:cs="Times New Roman"/>
-                <w:sz w:val="24"/>
-                <w:szCs w:val="24"/>
-              </w:rPr>
-            </w:pPr>
-            <w:r>
-              <w:rPr>
-                <w:rFonts w:ascii="Times New Roman" w:eastAsia="Times New Roman" w:hAnsi="Times New Roman" w:cs="Times New Roman"/>
-                <w:sz w:val="24"/>
-                <w:szCs w:val="24"/>
-              </w:rPr>
-              <w:t>C.</w:t>
-            </w:r>
-            <w:proofErr w:type="gramStart"/>
-            <w:r>
-              <w:rPr>
-                <w:rFonts w:ascii="Times New Roman" w:eastAsia="Times New Roman" w:hAnsi="Times New Roman" w:cs="Times New Roman"/>
-                <w:sz w:val="24"/>
-                <w:szCs w:val="24"/>
-              </w:rPr>
-              <w:t>C.N</w:t>
-            </w:r>
-            <w:proofErr w:type="gramEnd"/>
+            <w:shd w:val="clear" w:color="auto" w:fill="D9D9D9" w:themeFill="background1" w:themeFillShade="D9"/>
+            <w:vAlign w:val="center"/>
+          </w:tcPr>
+          <w:p>
+            <w:pPr>
+              <w:jc w:val="center"/>
+              <w:rPr>
+                <w:rFonts w:ascii="Times New Roman" w:eastAsia="Times New Roman" w:hAnsi="Times New Roman" w:cs="Times New Roman"/>
+                <w:sz w:val="24"/>
+                <w:szCs w:val="24"/>
+              </w:rPr>
+            </w:pPr>
+            <w:r>
+              <w:rPr>
+                <w:rFonts w:ascii="Times New Roman" w:eastAsia="Times New Roman" w:hAnsi="Times New Roman" w:cs="Times New Roman"/>
+                <w:sz w:val="24"/>
+                <w:szCs w:val="24"/>
+              </w:rPr>
+              <w:t>C.C.N</w:t>
+            </w:r>
           </w:p>
         </w:tc>
         <w:tc>
           <w:tcPr>
             <w:tcW w:w="993" w:type="dxa"/>
+            <w:shd w:val="clear" w:color="auto" w:fill="FFC000"/>
             <w:vAlign w:val="center"/>
           </w:tcPr>
           <w:p>
@@ -1927,18 +2194,18 @@
         <w:tc>
           <w:tcPr>
             <w:tcW w:w="992" w:type="dxa"/>
-            <w:vAlign w:val="center"/>
-          </w:tcPr>
-          <w:p>
-            <w:pPr>
-              <w:jc w:val="center"/>
-              <w:rPr>
-                <w:rFonts w:ascii="Times New Roman" w:eastAsia="Times New Roman" w:hAnsi="Times New Roman" w:cs="Times New Roman"/>
-                <w:sz w:val="24"/>
-                <w:szCs w:val="24"/>
-              </w:rPr>
-            </w:pPr>
-            <w:proofErr w:type="gramStart"/>
+            <w:shd w:val="clear" w:color="auto" w:fill="F7CAAC" w:themeFill="accent2" w:themeFillTint="66"/>
+            <w:vAlign w:val="center"/>
+          </w:tcPr>
+          <w:p>
+            <w:pPr>
+              <w:jc w:val="center"/>
+              <w:rPr>
+                <w:rFonts w:ascii="Times New Roman" w:eastAsia="Times New Roman" w:hAnsi="Times New Roman" w:cs="Times New Roman"/>
+                <w:sz w:val="24"/>
+                <w:szCs w:val="24"/>
+              </w:rPr>
+            </w:pPr>
             <w:r>
               <w:rPr>
                 <w:rFonts w:ascii="Times New Roman" w:eastAsia="Times New Roman" w:hAnsi="Times New Roman" w:cs="Times New Roman"/>
@@ -1947,12 +2214,12 @@
               </w:rPr>
               <w:t>N.P</w:t>
             </w:r>
-            <w:proofErr w:type="gramEnd"/>
           </w:p>
         </w:tc>
         <w:tc>
           <w:tcPr>
             <w:tcW w:w="1134" w:type="dxa"/>
+            <w:shd w:val="clear" w:color="auto" w:fill="92D050"/>
             <w:vAlign w:val="center"/>
           </w:tcPr>
           <w:p>
@@ -1977,6 +2244,7 @@
         <w:tc>
           <w:tcPr>
             <w:tcW w:w="1745" w:type="dxa"/>
+            <w:shd w:val="clear" w:color="auto" w:fill="FFC000"/>
             <w:vAlign w:val="center"/>
           </w:tcPr>
           <w:p>
@@ -2007,6 +2275,7 @@
           <w:tcPr>
             <w:tcW w:w="3256" w:type="dxa"/>
             <w:gridSpan w:val="4"/>
+            <w:shd w:val="clear" w:color="auto" w:fill="D9E2F3" w:themeFill="accent1" w:themeFillTint="33"/>
             <w:vAlign w:val="center"/>
           </w:tcPr>
           <w:p>
@@ -2025,6 +2294,14 @@
                 <w:szCs w:val="24"/>
               </w:rPr>
               <w:t>S</w:t>
+            </w:r>
+            <w:r>
+              <w:rPr>
+                <w:rFonts w:ascii="Times New Roman" w:eastAsia="Times New Roman" w:hAnsi="Times New Roman" w:cs="Times New Roman"/>
+                <w:sz w:val="24"/>
+                <w:szCs w:val="24"/>
+              </w:rPr>
+              <w:t>ujeto</w:t>
             </w:r>
           </w:p>
         </w:tc>
@@ -2032,18 +2309,18 @@
           <w:tcPr>
             <w:tcW w:w="5572" w:type="dxa"/>
             <w:gridSpan w:val="5"/>
-            <w:vAlign w:val="center"/>
-          </w:tcPr>
-          <w:p>
-            <w:pPr>
-              <w:jc w:val="center"/>
-              <w:rPr>
-                <w:rFonts w:ascii="Times New Roman" w:eastAsia="Times New Roman" w:hAnsi="Times New Roman" w:cs="Times New Roman"/>
-                <w:sz w:val="24"/>
-                <w:szCs w:val="24"/>
-              </w:rPr>
-            </w:pPr>
-            <w:proofErr w:type="gramStart"/>
+            <w:shd w:val="clear" w:color="auto" w:fill="FBE4D5" w:themeFill="accent2" w:themeFillTint="33"/>
+            <w:vAlign w:val="center"/>
+          </w:tcPr>
+          <w:p>
+            <w:pPr>
+              <w:jc w:val="center"/>
+              <w:rPr>
+                <w:rFonts w:ascii="Times New Roman" w:eastAsia="Times New Roman" w:hAnsi="Times New Roman" w:cs="Times New Roman"/>
+                <w:sz w:val="24"/>
+                <w:szCs w:val="24"/>
+              </w:rPr>
+            </w:pPr>
             <w:r>
               <w:rPr>
                 <w:rFonts w:ascii="Times New Roman" w:eastAsia="Times New Roman" w:hAnsi="Times New Roman" w:cs="Times New Roman"/>
@@ -2052,7 +2329,6 @@
               </w:rPr>
               <w:t>P.V</w:t>
             </w:r>
-            <w:proofErr w:type="gramEnd"/>
           </w:p>
         </w:tc>
       </w:tr>
@@ -2060,25 +2336,6 @@
     <w:p>
       <w:pPr>
         <w:spacing w:after="0" w:line="240" w:lineRule="auto"/>
-        <w:rPr>
-          <w:rFonts w:ascii="Times New Roman" w:eastAsia="Times New Roman" w:hAnsi="Times New Roman" w:cs="Times New Roman"/>
-          <w:sz w:val="24"/>
-          <w:szCs w:val="24"/>
-        </w:rPr>
-      </w:pPr>
-    </w:p>
-    <w:p>
-      <w:pPr>
-        <w:spacing w:after="0" w:line="240" w:lineRule="auto"/>
-        <w:rPr>
-          <w:rFonts w:ascii="Times New Roman" w:eastAsia="Times New Roman" w:hAnsi="Times New Roman" w:cs="Times New Roman"/>
-          <w:sz w:val="24"/>
-          <w:szCs w:val="24"/>
-        </w:rPr>
-      </w:pPr>
-    </w:p>
-    <w:p>
-      <w:pPr>
         <w:rPr>
           <w:rFonts w:ascii="Times New Roman" w:eastAsia="Times New Roman" w:hAnsi="Times New Roman" w:cs="Times New Roman"/>
           <w:sz w:val="24"/>
@@ -2182,7 +2439,7 @@
                 <w:sz w:val="24"/>
                 <w:szCs w:val="24"/>
               </w:rPr>
-              <w:t>Me</w:t>
+              <w:t>me</w:t>
             </w:r>
           </w:p>
         </w:tc>
@@ -2206,7 +2463,7 @@
                 <w:sz w:val="24"/>
                 <w:szCs w:val="24"/>
               </w:rPr>
-              <w:t>Los</w:t>
+              <w:t>los</w:t>
             </w:r>
           </w:p>
         </w:tc>
@@ -2230,7 +2487,7 @@
                 <w:sz w:val="24"/>
                 <w:szCs w:val="24"/>
               </w:rPr>
-              <w:t>Han</w:t>
+              <w:t>han</w:t>
             </w:r>
           </w:p>
         </w:tc>
@@ -2254,7 +2511,7 @@
                 <w:sz w:val="24"/>
                 <w:szCs w:val="24"/>
               </w:rPr>
-              <w:t>Dado</w:t>
+              <w:t>dado</w:t>
             </w:r>
           </w:p>
         </w:tc>
@@ -2290,6 +2547,7 @@
         <w:tc>
           <w:tcPr>
             <w:tcW w:w="2405" w:type="dxa"/>
+            <w:shd w:val="clear" w:color="auto" w:fill="92D050"/>
             <w:vAlign w:val="center"/>
           </w:tcPr>
           <w:p>
@@ -2314,6 +2572,7 @@
         <w:tc>
           <w:tcPr>
             <w:tcW w:w="1276" w:type="dxa"/>
+            <w:shd w:val="clear" w:color="auto" w:fill="FFC000"/>
             <w:vAlign w:val="center"/>
           </w:tcPr>
           <w:p>
@@ -2338,6 +2597,7 @@
         <w:tc>
           <w:tcPr>
             <w:tcW w:w="1134" w:type="dxa"/>
+            <w:shd w:val="clear" w:color="auto" w:fill="92D050"/>
             <w:vAlign w:val="center"/>
           </w:tcPr>
           <w:p>
@@ -2363,6 +2623,7 @@
           <w:tcPr>
             <w:tcW w:w="2541" w:type="dxa"/>
             <w:gridSpan w:val="2"/>
+            <w:shd w:val="clear" w:color="auto" w:fill="F7CAAC" w:themeFill="accent2" w:themeFillTint="66"/>
             <w:vAlign w:val="center"/>
           </w:tcPr>
           <w:p>
@@ -2387,18 +2648,18 @@
         <w:tc>
           <w:tcPr>
             <w:tcW w:w="1472" w:type="dxa"/>
-            <w:vAlign w:val="center"/>
-          </w:tcPr>
-          <w:p>
-            <w:pPr>
-              <w:jc w:val="center"/>
-              <w:rPr>
-                <w:rFonts w:ascii="Times New Roman" w:eastAsia="Times New Roman" w:hAnsi="Times New Roman" w:cs="Times New Roman"/>
-                <w:sz w:val="24"/>
-                <w:szCs w:val="24"/>
-              </w:rPr>
-            </w:pPr>
-            <w:proofErr w:type="gramStart"/>
+            <w:shd w:val="clear" w:color="auto" w:fill="B4C6E7" w:themeFill="accent1" w:themeFillTint="66"/>
+            <w:vAlign w:val="center"/>
+          </w:tcPr>
+          <w:p>
+            <w:pPr>
+              <w:jc w:val="center"/>
+              <w:rPr>
+                <w:rFonts w:ascii="Times New Roman" w:eastAsia="Times New Roman" w:hAnsi="Times New Roman" w:cs="Times New Roman"/>
+                <w:sz w:val="24"/>
+                <w:szCs w:val="24"/>
+              </w:rPr>
+            </w:pPr>
             <w:r>
               <w:rPr>
                 <w:rFonts w:ascii="Times New Roman" w:eastAsia="Times New Roman" w:hAnsi="Times New Roman" w:cs="Times New Roman"/>
@@ -2407,7 +2668,6 @@
               </w:rPr>
               <w:t>N.S</w:t>
             </w:r>
-            <w:proofErr w:type="gramEnd"/>
           </w:p>
         </w:tc>
       </w:tr>
@@ -2419,18 +2679,18 @@
           <w:tcPr>
             <w:tcW w:w="7356" w:type="dxa"/>
             <w:gridSpan w:val="5"/>
-            <w:vAlign w:val="center"/>
-          </w:tcPr>
-          <w:p>
-            <w:pPr>
-              <w:jc w:val="center"/>
-              <w:rPr>
-                <w:rFonts w:ascii="Times New Roman" w:eastAsia="Times New Roman" w:hAnsi="Times New Roman" w:cs="Times New Roman"/>
-                <w:sz w:val="24"/>
-                <w:szCs w:val="24"/>
-              </w:rPr>
-            </w:pPr>
-            <w:proofErr w:type="gramStart"/>
+            <w:shd w:val="clear" w:color="auto" w:fill="FBE4D5" w:themeFill="accent2" w:themeFillTint="33"/>
+            <w:vAlign w:val="center"/>
+          </w:tcPr>
+          <w:p>
+            <w:pPr>
+              <w:jc w:val="center"/>
+              <w:rPr>
+                <w:rFonts w:ascii="Times New Roman" w:eastAsia="Times New Roman" w:hAnsi="Times New Roman" w:cs="Times New Roman"/>
+                <w:sz w:val="24"/>
+                <w:szCs w:val="24"/>
+              </w:rPr>
+            </w:pPr>
             <w:r>
               <w:rPr>
                 <w:rFonts w:ascii="Times New Roman" w:eastAsia="Times New Roman" w:hAnsi="Times New Roman" w:cs="Times New Roman"/>
@@ -2439,12 +2699,12 @@
               </w:rPr>
               <w:t>P.V</w:t>
             </w:r>
-            <w:proofErr w:type="gramEnd"/>
           </w:p>
         </w:tc>
         <w:tc>
           <w:tcPr>
             <w:tcW w:w="1472" w:type="dxa"/>
+            <w:shd w:val="clear" w:color="auto" w:fill="D9E2F3" w:themeFill="accent1" w:themeFillTint="33"/>
             <w:vAlign w:val="center"/>
           </w:tcPr>
           <w:p>
@@ -2463,6 +2723,14 @@
                 <w:szCs w:val="24"/>
               </w:rPr>
               <w:t>S</w:t>
+            </w:r>
+            <w:r>
+              <w:rPr>
+                <w:rFonts w:ascii="Times New Roman" w:eastAsia="Times New Roman" w:hAnsi="Times New Roman" w:cs="Times New Roman"/>
+                <w:sz w:val="24"/>
+                <w:szCs w:val="24"/>
+              </w:rPr>
+              <w:t>ujeto</w:t>
             </w:r>
           </w:p>
         </w:tc>
@@ -2472,6 +2740,12 @@
     <w:sectPr>
       <w:pgSz w:w="12240" w:h="15840"/>
       <w:pgMar w:top="1417" w:right="1701" w:bottom="1417" w:left="1701" w:header="708" w:footer="708" w:gutter="0"/>
+      <w:pgBorders w:offsetFrom="page">
+        <w:top w:val="single" w:sz="12" w:space="24" w:color="0070C0"/>
+        <w:left w:val="single" w:sz="12" w:space="24" w:color="0070C0"/>
+        <w:bottom w:val="single" w:sz="12" w:space="24" w:color="0070C0"/>
+        <w:right w:val="single" w:sz="12" w:space="24" w:color="0070C0"/>
+      </w:pgBorders>
       <w:cols w:space="708"/>
       <w:docGrid w:linePitch="360"/>
     </w:sectPr>
@@ -3394,6 +3668,27 @@
     <w:name w:val="Normal"/>
     <w:qFormat/>
   </w:style>
+  <w:style w:type="paragraph" w:styleId="Ttulo1">
+    <w:name w:val="heading 1"/>
+    <w:basedOn w:val="Normal"/>
+    <w:next w:val="Normal"/>
+    <w:link w:val="Ttulo1Car"/>
+    <w:uiPriority w:val="9"/>
+    <w:qFormat/>
+    <w:rsid w:val="00B63C7A"/>
+    <w:pPr>
+      <w:keepNext/>
+      <w:keepLines/>
+      <w:spacing w:before="240" w:after="0"/>
+      <w:outlineLvl w:val="0"/>
+    </w:pPr>
+    <w:rPr>
+      <w:rFonts w:asciiTheme="majorHAnsi" w:eastAsiaTheme="majorEastAsia" w:hAnsiTheme="majorHAnsi" w:cstheme="majorBidi"/>
+      <w:color w:val="2F5496" w:themeColor="accent1" w:themeShade="BF"/>
+      <w:sz w:val="32"/>
+      <w:szCs w:val="32"/>
+    </w:rPr>
+  </w:style>
   <w:style w:type="character" w:default="1" w:styleId="Fuentedeprrafopredeter">
     <w:name w:val="Default Paragraph Font"/>
     <w:uiPriority w:val="1"/>
@@ -3451,6 +3746,19 @@
       <w:ind w:left="720"/>
       <w:contextualSpacing/>
     </w:pPr>
+  </w:style>
+  <w:style w:type="character" w:customStyle="1" w:styleId="Ttulo1Car">
+    <w:name w:val="Título 1 Car"/>
+    <w:basedOn w:val="Fuentedeprrafopredeter"/>
+    <w:link w:val="Ttulo1"/>
+    <w:uiPriority w:val="9"/>
+    <w:rsid w:val="00B63C7A"/>
+    <w:rPr>
+      <w:rFonts w:asciiTheme="majorHAnsi" w:eastAsiaTheme="majorEastAsia" w:hAnsiTheme="majorHAnsi" w:cstheme="majorBidi"/>
+      <w:color w:val="2F5496" w:themeColor="accent1" w:themeShade="BF"/>
+      <w:sz w:val="32"/>
+      <w:szCs w:val="32"/>
+    </w:rPr>
   </w:style>
 </w:styles>
 </file>

</xml_diff>